<commit_message>
Commit actualizacion mecanica del juego
</commit_message>
<xml_diff>
--- a/Mecánica del Juego.docx
+++ b/Mecánica del Juego.docx
@@ -3,10 +3,21 @@
 <w:document xmlns:wpc="http://schemas.microsoft.com/office/word/2010/wordprocessingCanvas" xmlns:cx="http://schemas.microsoft.com/office/drawing/2014/chartex" xmlns:cx1="http://schemas.microsoft.com/office/drawing/2015/9/8/chartex" xmlns:cx2="http://schemas.microsoft.com/office/drawing/2015/10/21/chartex" xmlns:cx3="http://schemas.microsoft.com/office/drawing/2016/5/9/chartex" xmlns:cx4="http://schemas.microsoft.com/office/drawing/2016/5/10/chartex" xmlns:cx5="http://schemas.microsoft.com/office/drawing/2016/5/11/chartex" xmlns:cx6="http://schemas.microsoft.com/office/drawing/2016/5/12/chartex" xmlns:cx7="http://schemas.microsoft.com/office/drawing/2016/5/13/chartex" xmlns:cx8="http://schemas.microsoft.com/office/drawing/2016/5/14/chartex" xmlns:mc="http://schemas.openxmlformats.org/markup-compatibility/2006" xmlns:aink="http://schemas.microsoft.com/office/drawing/2016/ink" xmlns:am3d="http://schemas.microsoft.com/office/drawing/2017/model3d" xmlns:o="urn:schemas-microsoft-com:office:office" xmlns:oel="http://schemas.microsoft.com/office/2019/extlst" xmlns:r="http://schemas.openxmlformats.org/officeDocument/2006/relationships" xmlns:m="http://schemas.openxmlformats.org/officeDocument/2006/math" xmlns:v="urn:schemas-microsoft-com:vml" xmlns:wp14="http://schemas.microsoft.com/office/word/2010/wordprocessingDrawing" xmlns:wp="http://schemas.openxmlformats.org/drawingml/2006/wordprocessingDrawing" xmlns:w10="urn:schemas-microsoft-com:office:word" xmlns:w="http://schemas.openxmlformats.org/wordprocessingml/2006/main" xmlns:w14="http://schemas.microsoft.com/office/word/2010/wordml" xmlns:w15="http://schemas.microsoft.com/office/word/2012/wordml" xmlns:w16cex="http://schemas.microsoft.com/office/word/2018/wordml/cex" xmlns:w16cid="http://schemas.microsoft.com/office/word/2016/wordml/cid" xmlns:w16="http://schemas.microsoft.com/office/word/2018/wordml" xmlns:w16sdtdh="http://schemas.microsoft.com/office/word/2020/wordml/sdtdatahash" xmlns:w16se="http://schemas.microsoft.com/office/word/2015/wordml/symex" xmlns:wpg="http://schemas.microsoft.com/office/word/2010/wordprocessingGroup" xmlns:wpi="http://schemas.microsoft.com/office/word/2010/wordprocessingInk" xmlns:wne="http://schemas.microsoft.com/office/word/2006/wordml" xmlns:wps="http://schemas.microsoft.com/office/word/2010/wordprocessingShape" mc:Ignorable="w14 w15 w16se w16cid w16 w16cex w16sdtdh wp14">
   <w:body>
     <w:p>
-      <w:r>
-        <w:rPr>
+      <w:pPr>
+        <w:jc w:val="both"/>
+        <w:rPr>
+          <w:rFonts w:ascii="Times New Roman" w:hAnsi="Times New Roman" w:cs="Times New Roman"/>
+          <w:sz w:val="24"/>
+          <w:szCs w:val="24"/>
+        </w:rPr>
+      </w:pPr>
+      <w:r>
+        <w:rPr>
+          <w:rFonts w:ascii="Times New Roman" w:hAnsi="Times New Roman" w:cs="Times New Roman"/>
           <w:b/>
           <w:bCs/>
+          <w:sz w:val="24"/>
+          <w:szCs w:val="24"/>
         </w:rPr>
         <w:t>Mecánica del Juego:</w:t>
       </w:r>
@@ -17,15 +28,29 @@
           <w:ilvl w:val="0"/>
           <w:numId w:val="1"/>
         </w:numPr>
-      </w:pPr>
-      <w:r>
-        <w:rPr>
+        <w:jc w:val="both"/>
+        <w:rPr>
+          <w:rFonts w:ascii="Times New Roman" w:hAnsi="Times New Roman" w:cs="Times New Roman"/>
+          <w:sz w:val="24"/>
+          <w:szCs w:val="24"/>
+        </w:rPr>
+      </w:pPr>
+      <w:r>
+        <w:rPr>
+          <w:rFonts w:ascii="Times New Roman" w:hAnsi="Times New Roman" w:cs="Times New Roman"/>
           <w:b/>
           <w:bCs/>
+          <w:sz w:val="24"/>
+          <w:szCs w:val="24"/>
         </w:rPr>
         <w:t>Exploración y Sigilo:</w:t>
       </w:r>
       <w:r>
+        <w:rPr>
+          <w:rFonts w:ascii="Times New Roman" w:hAnsi="Times New Roman" w:cs="Times New Roman"/>
+          <w:sz w:val="24"/>
+          <w:szCs w:val="24"/>
+        </w:rPr>
         <w:t xml:space="preserve"> Controla al agente Shadow en un entorno 2D mientras exploras la base enemiga. Utiliza el sigilo para evitar a los guardias y las cámaras de seguridad.</w:t>
       </w:r>
     </w:p>
@@ -35,15 +60,29 @@
           <w:ilvl w:val="0"/>
           <w:numId w:val="1"/>
         </w:numPr>
-      </w:pPr>
-      <w:r>
-        <w:rPr>
+        <w:jc w:val="both"/>
+        <w:rPr>
+          <w:rFonts w:ascii="Times New Roman" w:hAnsi="Times New Roman" w:cs="Times New Roman"/>
+          <w:sz w:val="24"/>
+          <w:szCs w:val="24"/>
+        </w:rPr>
+      </w:pPr>
+      <w:r>
+        <w:rPr>
+          <w:rFonts w:ascii="Times New Roman" w:hAnsi="Times New Roman" w:cs="Times New Roman"/>
           <w:b/>
           <w:bCs/>
+          <w:sz w:val="24"/>
+          <w:szCs w:val="24"/>
         </w:rPr>
         <w:t>Puzles Criptográficos:</w:t>
       </w:r>
       <w:r>
+        <w:rPr>
+          <w:rFonts w:ascii="Times New Roman" w:hAnsi="Times New Roman" w:cs="Times New Roman"/>
+          <w:sz w:val="24"/>
+          <w:szCs w:val="24"/>
+        </w:rPr>
         <w:t xml:space="preserve"> Encuentra y resuelve puzles de seguridad en cada nivel para desbloquear puertas y acceder a información clave. Los puzles varían en complejidad, desde descifrar códigos hasta manipular dispositivos electrónicos.</w:t>
       </w:r>
     </w:p>
@@ -53,15 +92,29 @@
           <w:ilvl w:val="0"/>
           <w:numId w:val="1"/>
         </w:numPr>
-      </w:pPr>
-      <w:r>
-        <w:rPr>
+        <w:jc w:val="both"/>
+        <w:rPr>
+          <w:rFonts w:ascii="Times New Roman" w:hAnsi="Times New Roman" w:cs="Times New Roman"/>
+          <w:sz w:val="24"/>
+          <w:szCs w:val="24"/>
+        </w:rPr>
+      </w:pPr>
+      <w:r>
+        <w:rPr>
+          <w:rFonts w:ascii="Times New Roman" w:hAnsi="Times New Roman" w:cs="Times New Roman"/>
           <w:b/>
           <w:bCs/>
+          <w:sz w:val="24"/>
+          <w:szCs w:val="24"/>
         </w:rPr>
         <w:t>Interacción con el Entorno:</w:t>
       </w:r>
       <w:r>
+        <w:rPr>
+          <w:rFonts w:ascii="Times New Roman" w:hAnsi="Times New Roman" w:cs="Times New Roman"/>
+          <w:sz w:val="24"/>
+          <w:szCs w:val="24"/>
+        </w:rPr>
         <w:t xml:space="preserve"> Utiliza objetos del entorno para resolver puzles y avanzar. Puedes manipular interruptores, encontrar claves ocultas y descifrar mensajes encriptados para progresar.</w:t>
       </w:r>
     </w:p>
@@ -71,51 +124,479 @@
           <w:ilvl w:val="0"/>
           <w:numId w:val="1"/>
         </w:numPr>
-      </w:pPr>
-      <w:r>
-        <w:rPr>
+        <w:jc w:val="both"/>
+        <w:rPr>
+          <w:rFonts w:ascii="Times New Roman" w:hAnsi="Times New Roman" w:cs="Times New Roman"/>
+          <w:sz w:val="24"/>
+          <w:szCs w:val="24"/>
+        </w:rPr>
+      </w:pPr>
+      <w:r>
+        <w:rPr>
+          <w:rFonts w:ascii="Times New Roman" w:hAnsi="Times New Roman" w:cs="Times New Roman"/>
           <w:b/>
           <w:bCs/>
+          <w:sz w:val="24"/>
+          <w:szCs w:val="24"/>
         </w:rPr>
         <w:t>Evasión y Estrategia:</w:t>
       </w:r>
       <w:r>
+        <w:rPr>
+          <w:rFonts w:ascii="Times New Roman" w:hAnsi="Times New Roman" w:cs="Times New Roman"/>
+          <w:sz w:val="24"/>
+          <w:szCs w:val="24"/>
+        </w:rPr>
         <w:t xml:space="preserve"> Evita enfrentamientos directos con guardias y utiliza la astucia para superar obstáculos. Usa distracciones, caminos alternativos y el entorno a tu favor para evitar ser detectado.</w:t>
       </w:r>
     </w:p>
     <w:p>
       <w:pPr>
-        <w:rPr>
+        <w:numPr>
+          <w:ilvl w:val="0"/>
+          <w:numId w:val="1"/>
+        </w:numPr>
+        <w:jc w:val="both"/>
+        <w:rPr>
+          <w:rFonts w:ascii="Times New Roman" w:hAnsi="Times New Roman" w:cs="Times New Roman"/>
+          <w:sz w:val="24"/>
+          <w:szCs w:val="24"/>
+        </w:rPr>
+      </w:pPr>
+      <w:r>
+        <w:rPr>
+          <w:rFonts w:ascii="Times New Roman" w:hAnsi="Times New Roman" w:cs="Times New Roman"/>
           <w:b/>
           <w:bCs/>
-        </w:rPr>
-      </w:pPr>
+          <w:sz w:val="24"/>
+          <w:szCs w:val="24"/>
+        </w:rPr>
+        <w:t>Habilidades:</w:t>
+      </w:r>
+      <w:r>
+        <w:rPr>
+          <w:rFonts w:ascii="Times New Roman" w:hAnsi="Times New Roman" w:cs="Times New Roman"/>
+          <w:sz w:val="24"/>
+          <w:szCs w:val="24"/>
+        </w:rPr>
+        <w:t xml:space="preserve"> </w:t>
+      </w:r>
+      <w:r>
+        <w:rPr>
+          <w:rFonts w:ascii="Times New Roman" w:hAnsi="Times New Roman" w:cs="Times New Roman"/>
+          <w:sz w:val="24"/>
+          <w:szCs w:val="24"/>
+        </w:rPr>
+        <w:t xml:space="preserve">El usuario </w:t>
+      </w:r>
+      <w:r>
+        <w:rPr>
+          <w:rFonts w:ascii="Times New Roman" w:hAnsi="Times New Roman" w:cs="Times New Roman"/>
+          <w:sz w:val="24"/>
+          <w:szCs w:val="24"/>
+        </w:rPr>
+        <w:t>podrá mejorar las habilidades de Shadow para mayor velocidad, disminución de rango visual enemigo o ser menos detectable para las cámaras de seguridad.</w:t>
+      </w:r>
     </w:p>
     <w:p>
-      <w:r>
-        <w:rPr>
+      <w:pPr>
+        <w:jc w:val="both"/>
+        <w:rPr>
+          <w:rFonts w:ascii="Times New Roman" w:hAnsi="Times New Roman" w:cs="Times New Roman"/>
           <w:b/>
           <w:bCs/>
-        </w:rPr>
-        <w:t>Historia del Juego:</w:t>
-      </w:r>
+          <w:sz w:val="24"/>
+          <w:szCs w:val="24"/>
+        </w:rPr>
+      </w:pPr>
     </w:p>
     <w:p>
-      <w:r>
-        <w:t>Shadow es un agente de élite enviado a una base enemiga para recuperar información altamente confidencial. La base está protegida por sistemas de seguridad avanzados que requieren la habilidad de Shadow en resolución de puzles criptográficos.</w:t>
+      <w:pPr>
+        <w:jc w:val="both"/>
+        <w:rPr>
+          <w:rFonts w:ascii="Times New Roman" w:hAnsi="Times New Roman" w:cs="Times New Roman"/>
+          <w:sz w:val="24"/>
+          <w:szCs w:val="24"/>
+        </w:rPr>
+      </w:pPr>
+      <w:r>
+        <w:rPr>
+          <w:rFonts w:ascii="Times New Roman" w:hAnsi="Times New Roman" w:cs="Times New Roman"/>
+          <w:b/>
+          <w:bCs/>
+          <w:sz w:val="24"/>
+          <w:szCs w:val="24"/>
+        </w:rPr>
+        <w:t>Historia del Juego:</w:t>
       </w:r>
     </w:p>
     <w:p>
-      <w:r>
-        <w:t>Cada nivel de la base presenta nuevos desafíos, desde sistemas de encriptación complicados hasta laberintos de seguridad. Shadow debe usar sus habilidades para descifrar códigos, encontrar pistas ocultas y superar obstáculos mientras se mantiene oculto de los guardias enemigos.</w:t>
+      <w:pPr>
+        <w:jc w:val="both"/>
+        <w:rPr>
+          <w:rFonts w:ascii="Times New Roman" w:hAnsi="Times New Roman" w:cs="Times New Roman"/>
+          <w:sz w:val="24"/>
+          <w:szCs w:val="24"/>
+        </w:rPr>
+      </w:pPr>
+      <w:r>
+        <w:rPr>
+          <w:rFonts w:ascii="Times New Roman" w:hAnsi="Times New Roman" w:cs="Times New Roman"/>
+          <w:sz w:val="24"/>
+          <w:szCs w:val="24"/>
+        </w:rPr>
+        <w:t>Shadow es un agente de élite enviado a una base enemiga para recuperar información altamente confidencial. La base está protegida por sistemas de seguridad avanzados que requieren la habilidad de Shadow en resolución de puzles criptográficos.</w:t>
       </w:r>
     </w:p>
     <w:p>
-      <w:r>
+      <w:pPr>
+        <w:jc w:val="both"/>
+        <w:rPr>
+          <w:rFonts w:ascii="Times New Roman" w:hAnsi="Times New Roman" w:cs="Times New Roman"/>
+          <w:sz w:val="24"/>
+          <w:szCs w:val="24"/>
+        </w:rPr>
+      </w:pPr>
+      <w:r>
+        <w:rPr>
+          <w:rFonts w:ascii="Times New Roman" w:hAnsi="Times New Roman" w:cs="Times New Roman"/>
+          <w:sz w:val="24"/>
+          <w:szCs w:val="24"/>
+        </w:rPr>
+        <w:t>Cada nivel de la base presenta nuevos desafíos, desde sistemas de encriptación complicados hasta laberintos de seguridad. Shadow debe usar sus habilidades para descifrar códigos, encontrar pistas ocultas y superar obstáculos mientras se mantiene oculto de los guardias enemigos.</w:t>
+      </w:r>
+    </w:p>
+    <w:p>
+      <w:pPr>
+        <w:jc w:val="both"/>
+        <w:rPr>
+          <w:rFonts w:ascii="Times New Roman" w:hAnsi="Times New Roman" w:cs="Times New Roman"/>
+          <w:sz w:val="24"/>
+          <w:szCs w:val="24"/>
+        </w:rPr>
+      </w:pPr>
+      <w:r>
+        <w:rPr>
+          <w:rFonts w:ascii="Times New Roman" w:hAnsi="Times New Roman" w:cs="Times New Roman"/>
+          <w:sz w:val="24"/>
+          <w:szCs w:val="24"/>
+        </w:rPr>
         <w:t>A medida que avanza, descubre pistas sobre el verdadero propósito de la base y los planes del enemigo. La historia se desarrolla a través de documentos y mensajes encriptados que revelan la verdad detrás de la operación enemiga.</w:t>
       </w:r>
     </w:p>
-    <w:p/>
+    <w:p>
+      <w:pPr>
+        <w:jc w:val="both"/>
+        <w:rPr>
+          <w:rFonts w:ascii="Times New Roman" w:hAnsi="Times New Roman" w:cs="Times New Roman"/>
+          <w:sz w:val="24"/>
+          <w:szCs w:val="24"/>
+        </w:rPr>
+      </w:pPr>
+      <w:r>
+        <w:rPr>
+          <w:rFonts w:ascii="Times New Roman" w:hAnsi="Times New Roman" w:cs="Times New Roman"/>
+          <w:sz w:val="24"/>
+          <w:szCs w:val="24"/>
+        </w:rPr>
+        <w:t>El usuario tendrá la posibilidad de escoger para que bando jugar, (</w:t>
+      </w:r>
+      <w:proofErr w:type="gramStart"/>
+      <w:r>
+        <w:rPr>
+          <w:rFonts w:ascii="Times New Roman" w:hAnsi="Times New Roman" w:cs="Times New Roman"/>
+          <w:sz w:val="24"/>
+          <w:szCs w:val="24"/>
+        </w:rPr>
+        <w:t>EEUU</w:t>
+      </w:r>
+      <w:proofErr w:type="gramEnd"/>
+      <w:r>
+        <w:rPr>
+          <w:rFonts w:ascii="Times New Roman" w:hAnsi="Times New Roman" w:cs="Times New Roman"/>
+          <w:sz w:val="24"/>
+          <w:szCs w:val="24"/>
+        </w:rPr>
+        <w:t xml:space="preserve"> o URSS)</w:t>
+      </w:r>
+    </w:p>
+    <w:p>
+      <w:pPr>
+        <w:jc w:val="both"/>
+        <w:rPr>
+          <w:rFonts w:ascii="Times New Roman" w:hAnsi="Times New Roman" w:cs="Times New Roman"/>
+          <w:sz w:val="24"/>
+          <w:szCs w:val="24"/>
+          <w:u w:val="single"/>
+        </w:rPr>
+      </w:pPr>
+      <w:r>
+        <w:rPr>
+          <w:rFonts w:ascii="Times New Roman" w:hAnsi="Times New Roman" w:cs="Times New Roman"/>
+          <w:b/>
+          <w:bCs/>
+          <w:sz w:val="24"/>
+          <w:szCs w:val="24"/>
+        </w:rPr>
+        <w:t>Niveles:</w:t>
+      </w:r>
+    </w:p>
+    <w:p>
+      <w:pPr>
+        <w:jc w:val="both"/>
+        <w:rPr>
+          <w:rFonts w:ascii="Times New Roman" w:hAnsi="Times New Roman" w:cs="Times New Roman"/>
+          <w:sz w:val="24"/>
+          <w:szCs w:val="24"/>
+        </w:rPr>
+      </w:pPr>
+      <w:r>
+        <w:rPr>
+          <w:rFonts w:ascii="Times New Roman" w:hAnsi="Times New Roman" w:cs="Times New Roman"/>
+          <w:sz w:val="24"/>
+          <w:szCs w:val="24"/>
+        </w:rPr>
+        <w:t>Todos los niveles se</w:t>
+      </w:r>
+      <w:r>
+        <w:rPr>
+          <w:rFonts w:ascii="Times New Roman" w:hAnsi="Times New Roman" w:cs="Times New Roman"/>
+          <w:sz w:val="24"/>
+          <w:szCs w:val="24"/>
+        </w:rPr>
+        <w:t xml:space="preserve"> desarrollarán en</w:t>
+      </w:r>
+      <w:r>
+        <w:rPr>
+          <w:rFonts w:ascii="Times New Roman" w:hAnsi="Times New Roman" w:cs="Times New Roman"/>
+          <w:sz w:val="24"/>
+          <w:szCs w:val="24"/>
+        </w:rPr>
+        <w:t xml:space="preserve"> un mapa plano, donde veremos a Shadow de perfil</w:t>
+      </w:r>
+      <w:r>
+        <w:rPr>
+          <w:rFonts w:ascii="Times New Roman" w:hAnsi="Times New Roman" w:cs="Times New Roman"/>
+          <w:sz w:val="24"/>
+          <w:szCs w:val="24"/>
+        </w:rPr>
+        <w:t xml:space="preserve"> tratando de evitar a los soldados enemigos que custodian el escenario.</w:t>
+      </w:r>
+    </w:p>
+    <w:p>
+      <w:pPr>
+        <w:pStyle w:val="Prrafodelista"/>
+        <w:numPr>
+          <w:ilvl w:val="0"/>
+          <w:numId w:val="3"/>
+        </w:numPr>
+        <w:jc w:val="both"/>
+        <w:rPr>
+          <w:rFonts w:ascii="Times New Roman" w:hAnsi="Times New Roman" w:cs="Times New Roman"/>
+          <w:sz w:val="24"/>
+          <w:szCs w:val="24"/>
+        </w:rPr>
+      </w:pPr>
+      <w:r>
+        <w:rPr>
+          <w:rFonts w:ascii="Times New Roman" w:hAnsi="Times New Roman" w:cs="Times New Roman"/>
+          <w:b/>
+          <w:bCs/>
+          <w:sz w:val="24"/>
+          <w:szCs w:val="24"/>
+        </w:rPr>
+        <w:t>Nivel 1:</w:t>
+      </w:r>
+      <w:r>
+        <w:rPr>
+          <w:rFonts w:ascii="Times New Roman" w:hAnsi="Times New Roman" w:cs="Times New Roman"/>
+          <w:sz w:val="24"/>
+          <w:szCs w:val="24"/>
+        </w:rPr>
+        <w:t xml:space="preserve"> Shadow debe atravesar 3 escenarios antes de alcanzar el servidor de la base </w:t>
+      </w:r>
+      <w:r>
+        <w:rPr>
+          <w:rFonts w:ascii="Times New Roman" w:hAnsi="Times New Roman" w:cs="Times New Roman"/>
+          <w:sz w:val="24"/>
+          <w:szCs w:val="24"/>
+        </w:rPr>
+        <w:t xml:space="preserve">1 del enemigo, deberá resolver 2 acertijos tipo puzle las 2 compuertas que lo separan de su objetivo y descifrar el código que permitirá obtener el archivo #1 del proyecto nuclear del rival. En el escenario 2 habrá la posibilidad de acceder a un escenario </w:t>
+      </w:r>
+      <w:r>
+        <w:rPr>
+          <w:rFonts w:ascii="Times New Roman" w:hAnsi="Times New Roman" w:cs="Times New Roman"/>
+          <w:sz w:val="24"/>
+          <w:szCs w:val="24"/>
+        </w:rPr>
+        <w:lastRenderedPageBreak/>
+        <w:t>bonus donde se podrá obtener puntos de espía, los cuales podrá canjear por mejoras de habilidades.</w:t>
+      </w:r>
+    </w:p>
+    <w:p>
+      <w:pPr>
+        <w:pStyle w:val="Prrafodelista"/>
+        <w:numPr>
+          <w:ilvl w:val="0"/>
+          <w:numId w:val="3"/>
+        </w:numPr>
+        <w:jc w:val="both"/>
+        <w:rPr>
+          <w:rFonts w:ascii="Times New Roman" w:hAnsi="Times New Roman" w:cs="Times New Roman"/>
+          <w:sz w:val="24"/>
+          <w:szCs w:val="24"/>
+        </w:rPr>
+      </w:pPr>
+      <w:r>
+        <w:rPr>
+          <w:rFonts w:ascii="Times New Roman" w:hAnsi="Times New Roman" w:cs="Times New Roman"/>
+          <w:b/>
+          <w:bCs/>
+          <w:sz w:val="24"/>
+          <w:szCs w:val="24"/>
+        </w:rPr>
+        <w:t>Nivel 2:</w:t>
+      </w:r>
+      <w:r>
+        <w:rPr>
+          <w:rFonts w:ascii="Times New Roman" w:hAnsi="Times New Roman" w:cs="Times New Roman"/>
+          <w:sz w:val="24"/>
+          <w:szCs w:val="24"/>
+        </w:rPr>
+        <w:t xml:space="preserve"> Este nivel consiste en 2 escenarios, el primero de evasión y el segundo, deberá enfrentarse a un soldado (Mini jefe) en una batalla cuerpo a cuerpo para poder acceder a la computadora que contiene el plano de un nuevo invento nuclear del enemigo. El archivo contiene información encriptada en morse que el usuario podrá utilizar mas adelante para obtener puntos de espía.</w:t>
+      </w:r>
+    </w:p>
+    <w:p>
+      <w:pPr>
+        <w:pStyle w:val="Prrafodelista"/>
+        <w:numPr>
+          <w:ilvl w:val="0"/>
+          <w:numId w:val="3"/>
+        </w:numPr>
+        <w:jc w:val="both"/>
+        <w:rPr>
+          <w:rFonts w:ascii="Times New Roman" w:hAnsi="Times New Roman" w:cs="Times New Roman"/>
+          <w:sz w:val="24"/>
+          <w:szCs w:val="24"/>
+        </w:rPr>
+      </w:pPr>
+      <w:r>
+        <w:rPr>
+          <w:rFonts w:ascii="Times New Roman" w:hAnsi="Times New Roman" w:cs="Times New Roman"/>
+          <w:b/>
+          <w:bCs/>
+          <w:sz w:val="24"/>
+          <w:szCs w:val="24"/>
+        </w:rPr>
+        <w:t>Nivel 3:</w:t>
+      </w:r>
+      <w:r>
+        <w:rPr>
+          <w:rFonts w:ascii="Times New Roman" w:hAnsi="Times New Roman" w:cs="Times New Roman"/>
+          <w:sz w:val="24"/>
+          <w:szCs w:val="24"/>
+        </w:rPr>
+        <w:t xml:space="preserve"> </w:t>
+      </w:r>
+      <w:r>
+        <w:rPr>
+          <w:rFonts w:ascii="Times New Roman" w:hAnsi="Times New Roman" w:cs="Times New Roman"/>
+          <w:sz w:val="24"/>
+          <w:szCs w:val="24"/>
+        </w:rPr>
+        <w:t xml:space="preserve">Shadow </w:t>
+      </w:r>
+      <w:r>
+        <w:rPr>
+          <w:rFonts w:ascii="Times New Roman" w:hAnsi="Times New Roman" w:cs="Times New Roman"/>
+          <w:sz w:val="24"/>
+          <w:szCs w:val="24"/>
+        </w:rPr>
+        <w:t>llega</w:t>
+      </w:r>
+      <w:r>
+        <w:rPr>
+          <w:rFonts w:ascii="Times New Roman" w:hAnsi="Times New Roman" w:cs="Times New Roman"/>
+          <w:sz w:val="24"/>
+          <w:szCs w:val="24"/>
+        </w:rPr>
+        <w:t xml:space="preserve"> a una nueva base enemiga</w:t>
+      </w:r>
+      <w:r>
+        <w:rPr>
+          <w:rFonts w:ascii="Times New Roman" w:hAnsi="Times New Roman" w:cs="Times New Roman"/>
+          <w:sz w:val="24"/>
+          <w:szCs w:val="24"/>
+        </w:rPr>
+        <w:t xml:space="preserve">, donde no encontrará enemigos, solo 3 puertas que llevan a 3 salas distintas, una superior, una inferior y la del centro que requiere </w:t>
+      </w:r>
+      <w:r>
+        <w:rPr>
+          <w:rFonts w:ascii="Times New Roman" w:hAnsi="Times New Roman" w:cs="Times New Roman"/>
+          <w:sz w:val="24"/>
+          <w:szCs w:val="24"/>
+        </w:rPr>
+        <w:t>dos</w:t>
+      </w:r>
+      <w:r>
+        <w:rPr>
+          <w:rFonts w:ascii="Times New Roman" w:hAnsi="Times New Roman" w:cs="Times New Roman"/>
+          <w:sz w:val="24"/>
+          <w:szCs w:val="24"/>
+        </w:rPr>
+        <w:t xml:space="preserve"> llave</w:t>
+      </w:r>
+      <w:r>
+        <w:rPr>
+          <w:rFonts w:ascii="Times New Roman" w:hAnsi="Times New Roman" w:cs="Times New Roman"/>
+          <w:sz w:val="24"/>
+          <w:szCs w:val="24"/>
+        </w:rPr>
+        <w:t>s</w:t>
+      </w:r>
+      <w:r>
+        <w:rPr>
+          <w:rFonts w:ascii="Times New Roman" w:hAnsi="Times New Roman" w:cs="Times New Roman"/>
+          <w:sz w:val="24"/>
+          <w:szCs w:val="24"/>
+        </w:rPr>
+        <w:t xml:space="preserve"> para desbloquear el acceso. </w:t>
+      </w:r>
+      <w:r>
+        <w:rPr>
+          <w:rFonts w:ascii="Times New Roman" w:hAnsi="Times New Roman" w:cs="Times New Roman"/>
+          <w:sz w:val="24"/>
+          <w:szCs w:val="24"/>
+        </w:rPr>
+        <w:t>La puerta superior tendrá un minijuego relacionado con la alineación de números para obtener el código de una caja fuerte. La puerta inferior, consiste en la resolución de unos rompecabezas que darán un patrón de figuras que se deben colocar en un panel de control para obtener la otra llave. Finalmente, con las dos llaves se abre la puerta del medio donde el minijuego tendrá un estilo retro con referencia a Mario Bros. Shadow 8-bit deberá atravesar el nivel y llegar hasta la bandera para obtener el código de lanzamiento nuclear</w:t>
+      </w:r>
+    </w:p>
+    <w:p>
+      <w:pPr>
+        <w:jc w:val="both"/>
+        <w:rPr>
+          <w:rFonts w:ascii="Times New Roman" w:hAnsi="Times New Roman" w:cs="Times New Roman"/>
+          <w:sz w:val="24"/>
+          <w:szCs w:val="24"/>
+        </w:rPr>
+      </w:pPr>
+      <w:r>
+        <w:rPr>
+          <w:rFonts w:ascii="Times New Roman" w:hAnsi="Times New Roman" w:cs="Times New Roman"/>
+          <w:sz w:val="24"/>
+          <w:szCs w:val="24"/>
+        </w:rPr>
+        <w:t xml:space="preserve">Existe la posibilidad de agregar niveles extra, para agregar más lore y más documentos para </w:t>
+      </w:r>
+      <w:r>
+        <w:rPr>
+          <w:rFonts w:ascii="Times New Roman" w:hAnsi="Times New Roman" w:cs="Times New Roman"/>
+          <w:sz w:val="24"/>
+          <w:szCs w:val="24"/>
+        </w:rPr>
+        <w:t>convertir al bando seleccionado en la potencia nuclear indiscutible</w:t>
+      </w:r>
+    </w:p>
     <w:sectPr>
       <w:pgSz w:w="12240" w:h="15840"/>
       <w:pgMar w:top="1417" w:right="1701" w:bottom="1417" w:left="1701" w:header="708" w:footer="708" w:gutter="0"/>
@@ -241,8 +722,189 @@
       </w:pPr>
     </w:lvl>
   </w:abstractNum>
+  <w:abstractNum w:abstractNumId="1" w15:restartNumberingAfterBreak="0">
+    <w:nsid w:val="31A41C28"/>
+    <w:multiLevelType w:val="hybridMultilevel"/>
+    <w:tmpl w:val="E424D886"/>
+    <w:lvl w:ilvl="0" w:tplc="240A000F">
+      <w:start w:val="1"/>
+      <w:numFmt w:val="decimal"/>
+      <w:lvlText w:val="%1."/>
+      <w:lvlJc w:val="left"/>
+      <w:pPr>
+        <w:ind w:left="720" w:hanging="360"/>
+      </w:pPr>
+    </w:lvl>
+    <w:lvl w:ilvl="1" w:tplc="240A0019" w:tentative="1">
+      <w:start w:val="1"/>
+      <w:numFmt w:val="lowerLetter"/>
+      <w:lvlText w:val="%2."/>
+      <w:lvlJc w:val="left"/>
+      <w:pPr>
+        <w:ind w:left="1440" w:hanging="360"/>
+      </w:pPr>
+    </w:lvl>
+    <w:lvl w:ilvl="2" w:tplc="240A001B" w:tentative="1">
+      <w:start w:val="1"/>
+      <w:numFmt w:val="lowerRoman"/>
+      <w:lvlText w:val="%3."/>
+      <w:lvlJc w:val="right"/>
+      <w:pPr>
+        <w:ind w:left="2160" w:hanging="180"/>
+      </w:pPr>
+    </w:lvl>
+    <w:lvl w:ilvl="3" w:tplc="240A000F" w:tentative="1">
+      <w:start w:val="1"/>
+      <w:numFmt w:val="decimal"/>
+      <w:lvlText w:val="%4."/>
+      <w:lvlJc w:val="left"/>
+      <w:pPr>
+        <w:ind w:left="2880" w:hanging="360"/>
+      </w:pPr>
+    </w:lvl>
+    <w:lvl w:ilvl="4" w:tplc="240A0019" w:tentative="1">
+      <w:start w:val="1"/>
+      <w:numFmt w:val="lowerLetter"/>
+      <w:lvlText w:val="%5."/>
+      <w:lvlJc w:val="left"/>
+      <w:pPr>
+        <w:ind w:left="3600" w:hanging="360"/>
+      </w:pPr>
+    </w:lvl>
+    <w:lvl w:ilvl="5" w:tplc="240A001B" w:tentative="1">
+      <w:start w:val="1"/>
+      <w:numFmt w:val="lowerRoman"/>
+      <w:lvlText w:val="%6."/>
+      <w:lvlJc w:val="right"/>
+      <w:pPr>
+        <w:ind w:left="4320" w:hanging="180"/>
+      </w:pPr>
+    </w:lvl>
+    <w:lvl w:ilvl="6" w:tplc="240A000F" w:tentative="1">
+      <w:start w:val="1"/>
+      <w:numFmt w:val="decimal"/>
+      <w:lvlText w:val="%7."/>
+      <w:lvlJc w:val="left"/>
+      <w:pPr>
+        <w:ind w:left="5040" w:hanging="360"/>
+      </w:pPr>
+    </w:lvl>
+    <w:lvl w:ilvl="7" w:tplc="240A0019" w:tentative="1">
+      <w:start w:val="1"/>
+      <w:numFmt w:val="lowerLetter"/>
+      <w:lvlText w:val="%8."/>
+      <w:lvlJc w:val="left"/>
+      <w:pPr>
+        <w:ind w:left="5760" w:hanging="360"/>
+      </w:pPr>
+    </w:lvl>
+    <w:lvl w:ilvl="8" w:tplc="240A001B" w:tentative="1">
+      <w:start w:val="1"/>
+      <w:numFmt w:val="lowerRoman"/>
+      <w:lvlText w:val="%9."/>
+      <w:lvlJc w:val="right"/>
+      <w:pPr>
+        <w:ind w:left="6480" w:hanging="180"/>
+      </w:pPr>
+    </w:lvl>
+  </w:abstractNum>
+  <w:abstractNum w:abstractNumId="2" w15:restartNumberingAfterBreak="0">
+    <w:nsid w:val="3CAD785E"/>
+    <w:multiLevelType w:val="hybridMultilevel"/>
+    <w:tmpl w:val="A0904C24"/>
+    <w:lvl w:ilvl="0" w:tplc="240A000F">
+      <w:start w:val="1"/>
+      <w:numFmt w:val="decimal"/>
+      <w:lvlText w:val="%1."/>
+      <w:lvlJc w:val="left"/>
+      <w:pPr>
+        <w:ind w:left="720" w:hanging="360"/>
+      </w:pPr>
+      <w:rPr>
+        <w:rFonts w:hint="default"/>
+      </w:rPr>
+    </w:lvl>
+    <w:lvl w:ilvl="1" w:tplc="240A0019" w:tentative="1">
+      <w:start w:val="1"/>
+      <w:numFmt w:val="lowerLetter"/>
+      <w:lvlText w:val="%2."/>
+      <w:lvlJc w:val="left"/>
+      <w:pPr>
+        <w:ind w:left="1440" w:hanging="360"/>
+      </w:pPr>
+    </w:lvl>
+    <w:lvl w:ilvl="2" w:tplc="240A001B" w:tentative="1">
+      <w:start w:val="1"/>
+      <w:numFmt w:val="lowerRoman"/>
+      <w:lvlText w:val="%3."/>
+      <w:lvlJc w:val="right"/>
+      <w:pPr>
+        <w:ind w:left="2160" w:hanging="180"/>
+      </w:pPr>
+    </w:lvl>
+    <w:lvl w:ilvl="3" w:tplc="240A000F" w:tentative="1">
+      <w:start w:val="1"/>
+      <w:numFmt w:val="decimal"/>
+      <w:lvlText w:val="%4."/>
+      <w:lvlJc w:val="left"/>
+      <w:pPr>
+        <w:ind w:left="2880" w:hanging="360"/>
+      </w:pPr>
+    </w:lvl>
+    <w:lvl w:ilvl="4" w:tplc="240A0019" w:tentative="1">
+      <w:start w:val="1"/>
+      <w:numFmt w:val="lowerLetter"/>
+      <w:lvlText w:val="%5."/>
+      <w:lvlJc w:val="left"/>
+      <w:pPr>
+        <w:ind w:left="3600" w:hanging="360"/>
+      </w:pPr>
+    </w:lvl>
+    <w:lvl w:ilvl="5" w:tplc="240A001B" w:tentative="1">
+      <w:start w:val="1"/>
+      <w:numFmt w:val="lowerRoman"/>
+      <w:lvlText w:val="%6."/>
+      <w:lvlJc w:val="right"/>
+      <w:pPr>
+        <w:ind w:left="4320" w:hanging="180"/>
+      </w:pPr>
+    </w:lvl>
+    <w:lvl w:ilvl="6" w:tplc="240A000F" w:tentative="1">
+      <w:start w:val="1"/>
+      <w:numFmt w:val="decimal"/>
+      <w:lvlText w:val="%7."/>
+      <w:lvlJc w:val="left"/>
+      <w:pPr>
+        <w:ind w:left="5040" w:hanging="360"/>
+      </w:pPr>
+    </w:lvl>
+    <w:lvl w:ilvl="7" w:tplc="240A0019" w:tentative="1">
+      <w:start w:val="1"/>
+      <w:numFmt w:val="lowerLetter"/>
+      <w:lvlText w:val="%8."/>
+      <w:lvlJc w:val="left"/>
+      <w:pPr>
+        <w:ind w:left="5760" w:hanging="360"/>
+      </w:pPr>
+    </w:lvl>
+    <w:lvl w:ilvl="8" w:tplc="240A001B" w:tentative="1">
+      <w:start w:val="1"/>
+      <w:numFmt w:val="lowerRoman"/>
+      <w:lvlText w:val="%9."/>
+      <w:lvlJc w:val="right"/>
+      <w:pPr>
+        <w:ind w:left="6480" w:hanging="180"/>
+      </w:pPr>
+    </w:lvl>
+  </w:abstractNum>
   <w:num w:numId="1" w16cid:durableId="688943886">
     <w:abstractNumId w:val="0"/>
+  </w:num>
+  <w:num w:numId="2" w16cid:durableId="2039116809">
+    <w:abstractNumId w:val="2"/>
+  </w:num>
+  <w:num w:numId="3" w16cid:durableId="2124418252">
+    <w:abstractNumId w:val="1"/>
   </w:num>
 </w:numbering>
 </file>
@@ -850,6 +1512,7 @@
   <w:style w:type="character" w:default="1" w:styleId="Fuentedeprrafopredeter">
     <w:name w:val="Default Paragraph Font"/>
     <w:uiPriority w:val="1"/>
+    <w:semiHidden/>
     <w:unhideWhenUsed/>
   </w:style>
   <w:style w:type="table" w:default="1" w:styleId="Tablanormal">

</xml_diff>